<commit_message>
Notes Before Diwali Added
</commit_message>
<xml_diff>
--- a/Angular 8 Notes.docx
+++ b/Angular 8 Notes.docx
@@ -231,7 +231,25 @@
           <w:sz w:val="36"/>
           <w:szCs w:val="36"/>
         </w:rPr>
-        <w:t>&lt;frameset col="50%,50%"&gt;</w:t>
+        <w:t xml:space="preserve">&lt;frameset </w:t>
+      </w:r>
+      <w:proofErr w:type="spellStart"/>
+      <w:r>
+        <w:rPr>
+          <w:rFonts w:ascii="Times New Roman" w:hAnsi="Times New Roman" w:cs="Times New Roman"/>
+          <w:sz w:val="36"/>
+          <w:szCs w:val="36"/>
+        </w:rPr>
+        <w:t>col</w:t>
+      </w:r>
+      <w:proofErr w:type="spellEnd"/>
+      <w:r>
+        <w:rPr>
+          <w:rFonts w:ascii="Times New Roman" w:hAnsi="Times New Roman" w:cs="Times New Roman"/>
+          <w:sz w:val="36"/>
+          <w:szCs w:val="36"/>
+        </w:rPr>
+        <w:t>="50%,50%"&gt;</w:t>
       </w:r>
     </w:p>
     <w:p>
@@ -250,7 +268,25 @@
           <w:szCs w:val="36"/>
         </w:rPr>
         <w:tab/>
-        <w:t>&lt;frame src="one.html"&gt;&lt;/frame&gt;</w:t>
+        <w:t xml:space="preserve">&lt;frame </w:t>
+      </w:r>
+      <w:proofErr w:type="spellStart"/>
+      <w:r>
+        <w:rPr>
+          <w:rFonts w:ascii="Times New Roman" w:hAnsi="Times New Roman" w:cs="Times New Roman"/>
+          <w:sz w:val="36"/>
+          <w:szCs w:val="36"/>
+        </w:rPr>
+        <w:t>src</w:t>
+      </w:r>
+      <w:proofErr w:type="spellEnd"/>
+      <w:r>
+        <w:rPr>
+          <w:rFonts w:ascii="Times New Roman" w:hAnsi="Times New Roman" w:cs="Times New Roman"/>
+          <w:sz w:val="36"/>
+          <w:szCs w:val="36"/>
+        </w:rPr>
+        <w:t>="one.html"&gt;&lt;/frame&gt;</w:t>
       </w:r>
     </w:p>
     <w:p>
@@ -269,7 +305,25 @@
           <w:szCs w:val="36"/>
         </w:rPr>
         <w:tab/>
-        <w:t>&lt;frame src="two.html"&gt;&lt;/frame&gt;</w:t>
+        <w:t xml:space="preserve">&lt;frame </w:t>
+      </w:r>
+      <w:proofErr w:type="spellStart"/>
+      <w:r>
+        <w:rPr>
+          <w:rFonts w:ascii="Times New Roman" w:hAnsi="Times New Roman" w:cs="Times New Roman"/>
+          <w:sz w:val="36"/>
+          <w:szCs w:val="36"/>
+        </w:rPr>
+        <w:t>src</w:t>
+      </w:r>
+      <w:proofErr w:type="spellEnd"/>
+      <w:r>
+        <w:rPr>
+          <w:rFonts w:ascii="Times New Roman" w:hAnsi="Times New Roman" w:cs="Times New Roman"/>
+          <w:sz w:val="36"/>
+          <w:szCs w:val="36"/>
+        </w:rPr>
+        <w:t>="two.html"&gt;&lt;/frame&gt;</w:t>
       </w:r>
     </w:p>
     <w:p>
@@ -355,87 +409,145 @@
           <w:szCs w:val="36"/>
         </w:rPr>
       </w:pPr>
-      <w:r>
-        <w:rPr>
-          <w:rFonts w:ascii="Times New Roman" w:hAnsi="Times New Roman" w:cs="Times New Roman"/>
-          <w:sz w:val="36"/>
-          <w:szCs w:val="36"/>
-        </w:rPr>
-        <w:t>npm --version (node package manager)</w:t>
-      </w:r>
-    </w:p>
-    <w:p>
-      <w:pPr>
-        <w:spacing w:after="0"/>
-        <w:rPr>
-          <w:rFonts w:ascii="Times New Roman" w:hAnsi="Times New Roman" w:cs="Times New Roman"/>
-          <w:sz w:val="36"/>
-          <w:szCs w:val="36"/>
-        </w:rPr>
-      </w:pPr>
-      <w:r>
-        <w:rPr>
-          <w:rFonts w:ascii="Times New Roman" w:hAnsi="Times New Roman" w:cs="Times New Roman"/>
-          <w:sz w:val="36"/>
-          <w:szCs w:val="36"/>
-        </w:rPr>
-        <w:t xml:space="preserve">npm install -g typescript </w:t>
-      </w:r>
-    </w:p>
-    <w:p>
-      <w:pPr>
-        <w:spacing w:after="0"/>
-        <w:rPr>
-          <w:rFonts w:ascii="Times New Roman" w:hAnsi="Times New Roman" w:cs="Times New Roman"/>
-          <w:sz w:val="36"/>
-          <w:szCs w:val="36"/>
-        </w:rPr>
-      </w:pPr>
-    </w:p>
-    <w:p>
-      <w:pPr>
-        <w:spacing w:after="0"/>
-        <w:rPr>
-          <w:rFonts w:ascii="Times New Roman" w:hAnsi="Times New Roman" w:cs="Times New Roman"/>
-          <w:sz w:val="36"/>
-          <w:szCs w:val="36"/>
-        </w:rPr>
-      </w:pPr>
-      <w:r>
-        <w:rPr>
-          <w:rFonts w:ascii="Times New Roman" w:hAnsi="Times New Roman" w:cs="Times New Roman"/>
-          <w:sz w:val="36"/>
-          <w:szCs w:val="36"/>
-        </w:rPr>
-        <w:t xml:space="preserve">ng (next generation). </w:t>
-      </w:r>
-    </w:p>
-    <w:p>
-      <w:pPr>
-        <w:spacing w:after="0"/>
-        <w:rPr>
-          <w:rFonts w:ascii="Times New Roman" w:hAnsi="Times New Roman" w:cs="Times New Roman"/>
-          <w:sz w:val="36"/>
-          <w:szCs w:val="36"/>
-        </w:rPr>
-      </w:pPr>
-    </w:p>
-    <w:p>
-      <w:pPr>
-        <w:spacing w:after="0"/>
-        <w:rPr>
-          <w:rFonts w:ascii="Times New Roman" w:hAnsi="Times New Roman" w:cs="Times New Roman"/>
-          <w:sz w:val="36"/>
-          <w:szCs w:val="36"/>
-        </w:rPr>
-      </w:pPr>
-      <w:r>
-        <w:rPr>
-          <w:rFonts w:ascii="Times New Roman" w:hAnsi="Times New Roman" w:cs="Times New Roman"/>
-          <w:sz w:val="36"/>
-          <w:szCs w:val="36"/>
-        </w:rPr>
-        <w:t xml:space="preserve">npm install -g @angular/cli </w:t>
+      <w:proofErr w:type="spellStart"/>
+      <w:r>
+        <w:rPr>
+          <w:rFonts w:ascii="Times New Roman" w:hAnsi="Times New Roman" w:cs="Times New Roman"/>
+          <w:sz w:val="36"/>
+          <w:szCs w:val="36"/>
+        </w:rPr>
+        <w:t>npm</w:t>
+      </w:r>
+      <w:proofErr w:type="spellEnd"/>
+      <w:r>
+        <w:rPr>
+          <w:rFonts w:ascii="Times New Roman" w:hAnsi="Times New Roman" w:cs="Times New Roman"/>
+          <w:sz w:val="36"/>
+          <w:szCs w:val="36"/>
+        </w:rPr>
+        <w:t xml:space="preserve"> --version (node package manager)</w:t>
+      </w:r>
+    </w:p>
+    <w:p>
+      <w:pPr>
+        <w:spacing w:after="0"/>
+        <w:rPr>
+          <w:rFonts w:ascii="Times New Roman" w:hAnsi="Times New Roman" w:cs="Times New Roman"/>
+          <w:sz w:val="36"/>
+          <w:szCs w:val="36"/>
+        </w:rPr>
+      </w:pPr>
+      <w:proofErr w:type="spellStart"/>
+      <w:r>
+        <w:rPr>
+          <w:rFonts w:ascii="Times New Roman" w:hAnsi="Times New Roman" w:cs="Times New Roman"/>
+          <w:sz w:val="36"/>
+          <w:szCs w:val="36"/>
+        </w:rPr>
+        <w:t>npm</w:t>
+      </w:r>
+      <w:proofErr w:type="spellEnd"/>
+      <w:r>
+        <w:rPr>
+          <w:rFonts w:ascii="Times New Roman" w:hAnsi="Times New Roman" w:cs="Times New Roman"/>
+          <w:sz w:val="36"/>
+          <w:szCs w:val="36"/>
+        </w:rPr>
+        <w:t xml:space="preserve"> install -g typescript </w:t>
+      </w:r>
+    </w:p>
+    <w:p>
+      <w:pPr>
+        <w:spacing w:after="0"/>
+        <w:rPr>
+          <w:rFonts w:ascii="Times New Roman" w:hAnsi="Times New Roman" w:cs="Times New Roman"/>
+          <w:sz w:val="36"/>
+          <w:szCs w:val="36"/>
+        </w:rPr>
+      </w:pPr>
+    </w:p>
+    <w:p>
+      <w:pPr>
+        <w:spacing w:after="0"/>
+        <w:rPr>
+          <w:rFonts w:ascii="Times New Roman" w:hAnsi="Times New Roman" w:cs="Times New Roman"/>
+          <w:sz w:val="36"/>
+          <w:szCs w:val="36"/>
+        </w:rPr>
+      </w:pPr>
+      <w:proofErr w:type="spellStart"/>
+      <w:r>
+        <w:rPr>
+          <w:rFonts w:ascii="Times New Roman" w:hAnsi="Times New Roman" w:cs="Times New Roman"/>
+          <w:sz w:val="36"/>
+          <w:szCs w:val="36"/>
+        </w:rPr>
+        <w:t>ng</w:t>
+      </w:r>
+      <w:proofErr w:type="spellEnd"/>
+      <w:r>
+        <w:rPr>
+          <w:rFonts w:ascii="Times New Roman" w:hAnsi="Times New Roman" w:cs="Times New Roman"/>
+          <w:sz w:val="36"/>
+          <w:szCs w:val="36"/>
+        </w:rPr>
+        <w:t xml:space="preserve"> (next generation). </w:t>
+      </w:r>
+    </w:p>
+    <w:p>
+      <w:pPr>
+        <w:spacing w:after="0"/>
+        <w:rPr>
+          <w:rFonts w:ascii="Times New Roman" w:hAnsi="Times New Roman" w:cs="Times New Roman"/>
+          <w:sz w:val="36"/>
+          <w:szCs w:val="36"/>
+        </w:rPr>
+      </w:pPr>
+    </w:p>
+    <w:p>
+      <w:pPr>
+        <w:spacing w:after="0"/>
+        <w:rPr>
+          <w:rFonts w:ascii="Times New Roman" w:hAnsi="Times New Roman" w:cs="Times New Roman"/>
+          <w:sz w:val="36"/>
+          <w:szCs w:val="36"/>
+        </w:rPr>
+      </w:pPr>
+      <w:proofErr w:type="spellStart"/>
+      <w:r>
+        <w:rPr>
+          <w:rFonts w:ascii="Times New Roman" w:hAnsi="Times New Roman" w:cs="Times New Roman"/>
+          <w:sz w:val="36"/>
+          <w:szCs w:val="36"/>
+        </w:rPr>
+        <w:t>npm</w:t>
+      </w:r>
+      <w:proofErr w:type="spellEnd"/>
+      <w:r>
+        <w:rPr>
+          <w:rFonts w:ascii="Times New Roman" w:hAnsi="Times New Roman" w:cs="Times New Roman"/>
+          <w:sz w:val="36"/>
+          <w:szCs w:val="36"/>
+        </w:rPr>
+        <w:t xml:space="preserve"> install -g @angular/</w:t>
+      </w:r>
+      <w:proofErr w:type="spellStart"/>
+      <w:r>
+        <w:rPr>
+          <w:rFonts w:ascii="Times New Roman" w:hAnsi="Times New Roman" w:cs="Times New Roman"/>
+          <w:sz w:val="36"/>
+          <w:szCs w:val="36"/>
+        </w:rPr>
+        <w:t>cli</w:t>
+      </w:r>
+      <w:proofErr w:type="spellEnd"/>
+      <w:r>
+        <w:rPr>
+          <w:rFonts w:ascii="Times New Roman" w:hAnsi="Times New Roman" w:cs="Times New Roman"/>
+          <w:sz w:val="36"/>
+          <w:szCs w:val="36"/>
+        </w:rPr>
+        <w:t xml:space="preserve"> </w:t>
       </w:r>
     </w:p>
     <w:p>
@@ -485,6 +597,7 @@
           <w:szCs w:val="36"/>
         </w:rPr>
       </w:pPr>
+      <w:proofErr w:type="spellStart"/>
       <w:r>
         <w:rPr>
           <w:rFonts w:ascii="Times New Roman" w:hAnsi="Times New Roman" w:cs="Times New Roman"/>
@@ -492,7 +605,16 @@
           <w:szCs w:val="36"/>
         </w:rPr>
         <w:lastRenderedPageBreak/>
-        <w:t xml:space="preserve">ng new demo-app </w:t>
+        <w:t>ng</w:t>
+      </w:r>
+      <w:proofErr w:type="spellEnd"/>
+      <w:r>
+        <w:rPr>
+          <w:rFonts w:ascii="Times New Roman" w:hAnsi="Times New Roman" w:cs="Times New Roman"/>
+          <w:sz w:val="36"/>
+          <w:szCs w:val="36"/>
+        </w:rPr>
+        <w:t xml:space="preserve"> new demo-app </w:t>
       </w:r>
       <w:r>
         <w:rPr>
@@ -509,63 +631,101 @@
           <w:szCs w:val="36"/>
         </w:rPr>
         <w:tab/>
-        <w:t xml:space="preserve">:This command is use to create newproject </w:t>
-      </w:r>
-    </w:p>
-    <w:p>
-      <w:pPr>
-        <w:spacing w:after="0"/>
-        <w:rPr>
-          <w:rFonts w:ascii="Times New Roman" w:hAnsi="Times New Roman" w:cs="Times New Roman"/>
-          <w:sz w:val="36"/>
-          <w:szCs w:val="36"/>
-        </w:rPr>
-      </w:pPr>
-    </w:p>
-    <w:p>
-      <w:pPr>
-        <w:spacing w:after="0"/>
-        <w:rPr>
-          <w:rFonts w:ascii="Times New Roman" w:hAnsi="Times New Roman" w:cs="Times New Roman"/>
-          <w:sz w:val="36"/>
-          <w:szCs w:val="36"/>
-        </w:rPr>
-      </w:pPr>
-      <w:r>
-        <w:rPr>
-          <w:rFonts w:ascii="Times New Roman" w:hAnsi="Times New Roman" w:cs="Times New Roman"/>
-          <w:sz w:val="36"/>
-          <w:szCs w:val="36"/>
-        </w:rPr>
-        <w:t>cd demo-app</w:t>
-      </w:r>
-    </w:p>
-    <w:p>
-      <w:pPr>
-        <w:spacing w:after="0"/>
-        <w:rPr>
-          <w:rFonts w:ascii="Times New Roman" w:hAnsi="Times New Roman" w:cs="Times New Roman"/>
-          <w:sz w:val="36"/>
-          <w:szCs w:val="36"/>
-        </w:rPr>
-      </w:pPr>
-    </w:p>
-    <w:p>
-      <w:pPr>
-        <w:spacing w:after="0"/>
-        <w:rPr>
-          <w:rFonts w:ascii="Times New Roman" w:hAnsi="Times New Roman" w:cs="Times New Roman"/>
-          <w:sz w:val="36"/>
-          <w:szCs w:val="36"/>
-        </w:rPr>
-      </w:pPr>
-      <w:r>
-        <w:rPr>
-          <w:rFonts w:ascii="Times New Roman" w:hAnsi="Times New Roman" w:cs="Times New Roman"/>
-          <w:sz w:val="36"/>
-          <w:szCs w:val="36"/>
-        </w:rPr>
-        <w:t xml:space="preserve">ng serve </w:t>
+        <w:t xml:space="preserve">:This command is use to create </w:t>
+      </w:r>
+      <w:proofErr w:type="spellStart"/>
+      <w:r>
+        <w:rPr>
+          <w:rFonts w:ascii="Times New Roman" w:hAnsi="Times New Roman" w:cs="Times New Roman"/>
+          <w:sz w:val="36"/>
+          <w:szCs w:val="36"/>
+        </w:rPr>
+        <w:t>newproject</w:t>
+      </w:r>
+      <w:proofErr w:type="spellEnd"/>
+      <w:r>
+        <w:rPr>
+          <w:rFonts w:ascii="Times New Roman" w:hAnsi="Times New Roman" w:cs="Times New Roman"/>
+          <w:sz w:val="36"/>
+          <w:szCs w:val="36"/>
+        </w:rPr>
+        <w:t xml:space="preserve"> </w:t>
+      </w:r>
+    </w:p>
+    <w:p>
+      <w:pPr>
+        <w:spacing w:after="0"/>
+        <w:rPr>
+          <w:rFonts w:ascii="Times New Roman" w:hAnsi="Times New Roman" w:cs="Times New Roman"/>
+          <w:sz w:val="36"/>
+          <w:szCs w:val="36"/>
+        </w:rPr>
+      </w:pPr>
+    </w:p>
+    <w:p>
+      <w:pPr>
+        <w:spacing w:after="0"/>
+        <w:rPr>
+          <w:rFonts w:ascii="Times New Roman" w:hAnsi="Times New Roman" w:cs="Times New Roman"/>
+          <w:sz w:val="36"/>
+          <w:szCs w:val="36"/>
+        </w:rPr>
+      </w:pPr>
+      <w:proofErr w:type="spellStart"/>
+      <w:r>
+        <w:rPr>
+          <w:rFonts w:ascii="Times New Roman" w:hAnsi="Times New Roman" w:cs="Times New Roman"/>
+          <w:sz w:val="36"/>
+          <w:szCs w:val="36"/>
+        </w:rPr>
+        <w:t>cd</w:t>
+      </w:r>
+      <w:proofErr w:type="spellEnd"/>
+      <w:r>
+        <w:rPr>
+          <w:rFonts w:ascii="Times New Roman" w:hAnsi="Times New Roman" w:cs="Times New Roman"/>
+          <w:sz w:val="36"/>
+          <w:szCs w:val="36"/>
+        </w:rPr>
+        <w:t xml:space="preserve"> demo-app</w:t>
+      </w:r>
+    </w:p>
+    <w:p>
+      <w:pPr>
+        <w:spacing w:after="0"/>
+        <w:rPr>
+          <w:rFonts w:ascii="Times New Roman" w:hAnsi="Times New Roman" w:cs="Times New Roman"/>
+          <w:sz w:val="36"/>
+          <w:szCs w:val="36"/>
+        </w:rPr>
+      </w:pPr>
+    </w:p>
+    <w:p>
+      <w:pPr>
+        <w:spacing w:after="0"/>
+        <w:rPr>
+          <w:rFonts w:ascii="Times New Roman" w:hAnsi="Times New Roman" w:cs="Times New Roman"/>
+          <w:sz w:val="36"/>
+          <w:szCs w:val="36"/>
+        </w:rPr>
+      </w:pPr>
+      <w:proofErr w:type="spellStart"/>
+      <w:r>
+        <w:rPr>
+          <w:rFonts w:ascii="Times New Roman" w:hAnsi="Times New Roman" w:cs="Times New Roman"/>
+          <w:sz w:val="36"/>
+          <w:szCs w:val="36"/>
+        </w:rPr>
+        <w:t>ng</w:t>
+      </w:r>
+      <w:proofErr w:type="spellEnd"/>
+      <w:r>
+        <w:rPr>
+          <w:rFonts w:ascii="Times New Roman" w:hAnsi="Times New Roman" w:cs="Times New Roman"/>
+          <w:sz w:val="36"/>
+          <w:szCs w:val="36"/>
+        </w:rPr>
+        <w:t xml:space="preserve"> serve </w:t>
       </w:r>
       <w:r>
         <w:rPr>
@@ -607,7 +767,24 @@
           <w:szCs w:val="36"/>
         </w:rPr>
         <w:tab/>
-        <w:t xml:space="preserve">npm start </w:t>
+      </w:r>
+      <w:proofErr w:type="spellStart"/>
+      <w:r>
+        <w:rPr>
+          <w:rFonts w:ascii="Times New Roman" w:hAnsi="Times New Roman" w:cs="Times New Roman"/>
+          <w:sz w:val="36"/>
+          <w:szCs w:val="36"/>
+        </w:rPr>
+        <w:t>npm</w:t>
+      </w:r>
+      <w:proofErr w:type="spellEnd"/>
+      <w:r>
+        <w:rPr>
+          <w:rFonts w:ascii="Times New Roman" w:hAnsi="Times New Roman" w:cs="Times New Roman"/>
+          <w:sz w:val="36"/>
+          <w:szCs w:val="36"/>
+        </w:rPr>
+        <w:t xml:space="preserve"> start </w:t>
       </w:r>
     </w:p>
     <w:p>
@@ -750,13 +927,23 @@
           <w:szCs w:val="36"/>
         </w:rPr>
       </w:pPr>
-      <w:r>
-        <w:rPr>
-          <w:rFonts w:ascii="Times New Roman" w:hAnsi="Times New Roman" w:cs="Times New Roman"/>
-          <w:sz w:val="36"/>
-          <w:szCs w:val="36"/>
-        </w:rPr>
-        <w:t xml:space="preserve">app.component.ts </w:t>
+      <w:proofErr w:type="spellStart"/>
+      <w:r>
+        <w:rPr>
+          <w:rFonts w:ascii="Times New Roman" w:hAnsi="Times New Roman" w:cs="Times New Roman"/>
+          <w:sz w:val="36"/>
+          <w:szCs w:val="36"/>
+        </w:rPr>
+        <w:t>app.component.ts</w:t>
+      </w:r>
+      <w:proofErr w:type="spellEnd"/>
+      <w:r>
+        <w:rPr>
+          <w:rFonts w:ascii="Times New Roman" w:hAnsi="Times New Roman" w:cs="Times New Roman"/>
+          <w:sz w:val="36"/>
+          <w:szCs w:val="36"/>
+        </w:rPr>
+        <w:t xml:space="preserve"> </w:t>
       </w:r>
       <w:r>
         <w:rPr>
@@ -823,6 +1010,7 @@
           <w:szCs w:val="36"/>
         </w:rPr>
       </w:pPr>
+      <w:proofErr w:type="spellStart"/>
       <w:r>
         <w:rPr>
           <w:rFonts w:ascii="Times New Roman" w:hAnsi="Times New Roman" w:cs="Times New Roman"/>
@@ -831,6 +1019,7 @@
         </w:rPr>
         <w:t>a.ts</w:t>
       </w:r>
+      <w:proofErr w:type="spellEnd"/>
     </w:p>
     <w:p>
       <w:pPr>
@@ -855,7 +1044,25 @@
           <w:sz w:val="36"/>
           <w:szCs w:val="36"/>
         </w:rPr>
-        <w:t>class Abc {</w:t>
+        <w:t xml:space="preserve">class </w:t>
+      </w:r>
+      <w:proofErr w:type="spellStart"/>
+      <w:r>
+        <w:rPr>
+          <w:rFonts w:ascii="Times New Roman" w:hAnsi="Times New Roman" w:cs="Times New Roman"/>
+          <w:sz w:val="36"/>
+          <w:szCs w:val="36"/>
+        </w:rPr>
+        <w:t>Abc</w:t>
+      </w:r>
+      <w:proofErr w:type="spellEnd"/>
+      <w:r>
+        <w:rPr>
+          <w:rFonts w:ascii="Times New Roman" w:hAnsi="Times New Roman" w:cs="Times New Roman"/>
+          <w:sz w:val="36"/>
+          <w:szCs w:val="36"/>
+        </w:rPr>
+        <w:t xml:space="preserve"> {</w:t>
       </w:r>
     </w:p>
     <w:p>
@@ -905,31 +1112,59 @@
           <w:szCs w:val="36"/>
         </w:rPr>
       </w:pPr>
-      <w:r>
-        <w:rPr>
-          <w:rFonts w:ascii="Times New Roman" w:hAnsi="Times New Roman" w:cs="Times New Roman"/>
-          <w:sz w:val="36"/>
-          <w:szCs w:val="36"/>
-        </w:rPr>
-        <w:t xml:space="preserve">b.ts </w:t>
-      </w:r>
-    </w:p>
-    <w:p>
-      <w:pPr>
-        <w:spacing w:after="0"/>
-        <w:rPr>
-          <w:rFonts w:ascii="Times New Roman" w:hAnsi="Times New Roman" w:cs="Times New Roman"/>
-          <w:sz w:val="36"/>
-          <w:szCs w:val="36"/>
-        </w:rPr>
-      </w:pPr>
-      <w:r>
-        <w:rPr>
-          <w:rFonts w:ascii="Times New Roman" w:hAnsi="Times New Roman" w:cs="Times New Roman"/>
-          <w:sz w:val="36"/>
-          <w:szCs w:val="36"/>
-        </w:rPr>
-        <w:t>import {Abc} from './a'</w:t>
+      <w:proofErr w:type="spellStart"/>
+      <w:r>
+        <w:rPr>
+          <w:rFonts w:ascii="Times New Roman" w:hAnsi="Times New Roman" w:cs="Times New Roman"/>
+          <w:sz w:val="36"/>
+          <w:szCs w:val="36"/>
+        </w:rPr>
+        <w:t>b.ts</w:t>
+      </w:r>
+      <w:proofErr w:type="spellEnd"/>
+      <w:r>
+        <w:rPr>
+          <w:rFonts w:ascii="Times New Roman" w:hAnsi="Times New Roman" w:cs="Times New Roman"/>
+          <w:sz w:val="36"/>
+          <w:szCs w:val="36"/>
+        </w:rPr>
+        <w:t xml:space="preserve"> </w:t>
+      </w:r>
+    </w:p>
+    <w:p>
+      <w:pPr>
+        <w:spacing w:after="0"/>
+        <w:rPr>
+          <w:rFonts w:ascii="Times New Roman" w:hAnsi="Times New Roman" w:cs="Times New Roman"/>
+          <w:sz w:val="36"/>
+          <w:szCs w:val="36"/>
+        </w:rPr>
+      </w:pPr>
+      <w:r>
+        <w:rPr>
+          <w:rFonts w:ascii="Times New Roman" w:hAnsi="Times New Roman" w:cs="Times New Roman"/>
+          <w:sz w:val="36"/>
+          <w:szCs w:val="36"/>
+        </w:rPr>
+        <w:t>import {</w:t>
+      </w:r>
+      <w:proofErr w:type="spellStart"/>
+      <w:r>
+        <w:rPr>
+          <w:rFonts w:ascii="Times New Roman" w:hAnsi="Times New Roman" w:cs="Times New Roman"/>
+          <w:sz w:val="36"/>
+          <w:szCs w:val="36"/>
+        </w:rPr>
+        <w:t>Abc</w:t>
+      </w:r>
+      <w:proofErr w:type="spellEnd"/>
+      <w:r>
+        <w:rPr>
+          <w:rFonts w:ascii="Times New Roman" w:hAnsi="Times New Roman" w:cs="Times New Roman"/>
+          <w:sz w:val="36"/>
+          <w:szCs w:val="36"/>
+        </w:rPr>
+        <w:t>} from './a'</w:t>
       </w:r>
     </w:p>
     <w:p>
@@ -1088,82 +1323,398 @@
           <w:szCs w:val="36"/>
         </w:rPr>
       </w:pPr>
-      <w:r>
-        <w:rPr>
-          <w:rFonts w:ascii="Times New Roman" w:hAnsi="Times New Roman" w:cs="Times New Roman"/>
-          <w:sz w:val="36"/>
-          <w:szCs w:val="36"/>
-        </w:rPr>
-        <w:t xml:space="preserve">app.component.ts ----&gt;component page </w:t>
-      </w:r>
-    </w:p>
-    <w:p>
-      <w:pPr>
-        <w:spacing w:after="0"/>
-        <w:rPr>
-          <w:rFonts w:ascii="Times New Roman" w:hAnsi="Times New Roman" w:cs="Times New Roman"/>
-          <w:sz w:val="36"/>
-          <w:szCs w:val="36"/>
-        </w:rPr>
-      </w:pPr>
-      <w:r>
-        <w:rPr>
-          <w:rFonts w:ascii="Times New Roman" w:hAnsi="Times New Roman" w:cs="Times New Roman"/>
-          <w:sz w:val="36"/>
-          <w:szCs w:val="36"/>
-        </w:rPr>
-        <w:t xml:space="preserve">app.component.css ---&gt; stylesheet page </w:t>
-      </w:r>
-    </w:p>
-    <w:p>
-      <w:pPr>
-        <w:spacing w:after="0"/>
-        <w:rPr>
-          <w:rFonts w:ascii="Times New Roman" w:hAnsi="Times New Roman" w:cs="Times New Roman"/>
-          <w:sz w:val="36"/>
-          <w:szCs w:val="36"/>
-        </w:rPr>
-      </w:pPr>
-    </w:p>
-    <w:p>
-      <w:pPr>
-        <w:spacing w:after="0"/>
-        <w:rPr>
-          <w:rFonts w:ascii="Times New Roman" w:hAnsi="Times New Roman" w:cs="Times New Roman"/>
-          <w:sz w:val="36"/>
-          <w:szCs w:val="36"/>
-        </w:rPr>
-      </w:pPr>
-    </w:p>
-    <w:p>
-      <w:pPr>
-        <w:spacing w:after="0"/>
-        <w:rPr>
-          <w:rFonts w:ascii="Times New Roman" w:hAnsi="Times New Roman" w:cs="Times New Roman"/>
-          <w:sz w:val="36"/>
-          <w:szCs w:val="36"/>
-        </w:rPr>
-      </w:pPr>
-    </w:p>
-    <w:p>
-      <w:pPr>
-        <w:spacing w:after="0"/>
-        <w:rPr>
-          <w:rFonts w:ascii="Times New Roman" w:hAnsi="Times New Roman" w:cs="Times New Roman"/>
-          <w:sz w:val="36"/>
-          <w:szCs w:val="36"/>
-        </w:rPr>
-      </w:pPr>
-    </w:p>
-    <w:p>
-      <w:pPr>
-        <w:spacing w:after="0"/>
-        <w:rPr>
-          <w:rFonts w:ascii="Times New Roman" w:hAnsi="Times New Roman" w:cs="Times New Roman"/>
-          <w:sz w:val="36"/>
-          <w:szCs w:val="36"/>
-        </w:rPr>
-      </w:pPr>
+      <w:proofErr w:type="spellStart"/>
+      <w:r>
+        <w:rPr>
+          <w:rFonts w:ascii="Times New Roman" w:hAnsi="Times New Roman" w:cs="Times New Roman"/>
+          <w:sz w:val="36"/>
+          <w:szCs w:val="36"/>
+        </w:rPr>
+        <w:t>app.component.ts</w:t>
+      </w:r>
+      <w:proofErr w:type="spellEnd"/>
+      <w:r>
+        <w:rPr>
+          <w:rFonts w:ascii="Times New Roman" w:hAnsi="Times New Roman" w:cs="Times New Roman"/>
+          <w:sz w:val="36"/>
+          <w:szCs w:val="36"/>
+        </w:rPr>
+        <w:t xml:space="preserve"> ----&gt;component page </w:t>
+      </w:r>
+    </w:p>
+    <w:p>
+      <w:pPr>
+        <w:spacing w:after="0"/>
+        <w:rPr>
+          <w:rFonts w:ascii="Times New Roman" w:hAnsi="Times New Roman" w:cs="Times New Roman"/>
+          <w:sz w:val="36"/>
+          <w:szCs w:val="36"/>
+        </w:rPr>
+      </w:pPr>
+      <w:proofErr w:type="spellStart"/>
+      <w:r>
+        <w:rPr>
+          <w:rFonts w:ascii="Times New Roman" w:hAnsi="Times New Roman" w:cs="Times New Roman"/>
+          <w:sz w:val="36"/>
+          <w:szCs w:val="36"/>
+        </w:rPr>
+        <w:t>app.component.css</w:t>
+      </w:r>
+      <w:proofErr w:type="spellEnd"/>
+      <w:r>
+        <w:rPr>
+          <w:rFonts w:ascii="Times New Roman" w:hAnsi="Times New Roman" w:cs="Times New Roman"/>
+          <w:sz w:val="36"/>
+          <w:szCs w:val="36"/>
+        </w:rPr>
+        <w:t xml:space="preserve"> ---&gt; </w:t>
+      </w:r>
+      <w:proofErr w:type="spellStart"/>
+      <w:r>
+        <w:rPr>
+          <w:rFonts w:ascii="Times New Roman" w:hAnsi="Times New Roman" w:cs="Times New Roman"/>
+          <w:sz w:val="36"/>
+          <w:szCs w:val="36"/>
+        </w:rPr>
+        <w:t>stylesheet</w:t>
+      </w:r>
+      <w:proofErr w:type="spellEnd"/>
+      <w:r>
+        <w:rPr>
+          <w:rFonts w:ascii="Times New Roman" w:hAnsi="Times New Roman" w:cs="Times New Roman"/>
+          <w:sz w:val="36"/>
+          <w:szCs w:val="36"/>
+        </w:rPr>
+        <w:t xml:space="preserve"> page </w:t>
+      </w:r>
+    </w:p>
+    <w:p>
+      <w:pPr>
+        <w:spacing w:after="0"/>
+        <w:rPr>
+          <w:rFonts w:ascii="Times New Roman" w:hAnsi="Times New Roman" w:cs="Times New Roman"/>
+          <w:sz w:val="36"/>
+          <w:szCs w:val="36"/>
+        </w:rPr>
+      </w:pPr>
+      <w:proofErr w:type="spellStart"/>
+      <w:r>
+        <w:rPr>
+          <w:rFonts w:ascii="Times New Roman" w:hAnsi="Times New Roman" w:cs="Times New Roman"/>
+          <w:sz w:val="36"/>
+          <w:szCs w:val="36"/>
+        </w:rPr>
+        <w:t>app.module.ts</w:t>
+      </w:r>
+      <w:proofErr w:type="spellEnd"/>
+      <w:r>
+        <w:rPr>
+          <w:rFonts w:ascii="Times New Roman" w:hAnsi="Times New Roman" w:cs="Times New Roman"/>
+          <w:sz w:val="36"/>
+          <w:szCs w:val="36"/>
+        </w:rPr>
+        <w:t xml:space="preserve"> ----&gt; module page </w:t>
+      </w:r>
+    </w:p>
+    <w:p>
+      <w:pPr>
+        <w:spacing w:after="0"/>
+        <w:rPr>
+          <w:rFonts w:ascii="Times New Roman" w:hAnsi="Times New Roman" w:cs="Times New Roman"/>
+          <w:sz w:val="36"/>
+          <w:szCs w:val="36"/>
+        </w:rPr>
+      </w:pPr>
+    </w:p>
+    <w:p>
+      <w:pPr>
+        <w:spacing w:after="0"/>
+        <w:rPr>
+          <w:rFonts w:ascii="Times New Roman" w:hAnsi="Times New Roman" w:cs="Times New Roman"/>
+          <w:sz w:val="36"/>
+          <w:szCs w:val="36"/>
+        </w:rPr>
+      </w:pPr>
+      <w:r>
+        <w:rPr>
+          <w:rFonts w:ascii="Times New Roman" w:hAnsi="Times New Roman" w:cs="Times New Roman"/>
+          <w:sz w:val="36"/>
+          <w:szCs w:val="36"/>
+        </w:rPr>
+        <w:t xml:space="preserve">module : it is a collection of classes, functions, variable etc. </w:t>
+      </w:r>
+    </w:p>
+    <w:p>
+      <w:pPr>
+        <w:spacing w:after="0"/>
+        <w:rPr>
+          <w:rFonts w:ascii="Times New Roman" w:hAnsi="Times New Roman" w:cs="Times New Roman"/>
+          <w:sz w:val="36"/>
+          <w:szCs w:val="36"/>
+        </w:rPr>
+      </w:pPr>
+    </w:p>
+    <w:p>
+      <w:pPr>
+        <w:spacing w:after="0"/>
+        <w:rPr>
+          <w:rFonts w:ascii="Times New Roman" w:hAnsi="Times New Roman" w:cs="Times New Roman"/>
+          <w:sz w:val="36"/>
+          <w:szCs w:val="36"/>
+        </w:rPr>
+      </w:pPr>
+    </w:p>
+    <w:p>
+      <w:pPr>
+        <w:spacing w:after="0"/>
+        <w:rPr>
+          <w:rFonts w:ascii="Times New Roman" w:hAnsi="Times New Roman" w:cs="Times New Roman"/>
+          <w:sz w:val="36"/>
+          <w:szCs w:val="36"/>
+        </w:rPr>
+      </w:pPr>
+      <w:r>
+        <w:rPr>
+          <w:rFonts w:ascii="Times New Roman" w:hAnsi="Times New Roman" w:cs="Times New Roman"/>
+          <w:sz w:val="36"/>
+          <w:szCs w:val="36"/>
+        </w:rPr>
+        <w:t xml:space="preserve">String </w:t>
+      </w:r>
+      <w:proofErr w:type="spellStart"/>
+      <w:r>
+        <w:rPr>
+          <w:rFonts w:ascii="Times New Roman" w:hAnsi="Times New Roman" w:cs="Times New Roman"/>
+          <w:sz w:val="36"/>
+          <w:szCs w:val="36"/>
+        </w:rPr>
+        <w:t>msg</w:t>
+      </w:r>
+      <w:proofErr w:type="spellEnd"/>
+      <w:r>
+        <w:rPr>
+          <w:rFonts w:ascii="Times New Roman" w:hAnsi="Times New Roman" w:cs="Times New Roman"/>
+          <w:sz w:val="36"/>
+          <w:szCs w:val="36"/>
+        </w:rPr>
+        <w:t xml:space="preserve"> ="asfasdfafasdfasdfasdfasdfasfdasfasfasfsafasdfasdfasasdfa"</w:t>
+      </w:r>
+    </w:p>
+    <w:p>
+      <w:pPr>
+        <w:spacing w:after="0"/>
+        <w:rPr>
+          <w:rFonts w:ascii="Times New Roman" w:hAnsi="Times New Roman" w:cs="Times New Roman"/>
+          <w:sz w:val="36"/>
+          <w:szCs w:val="36"/>
+        </w:rPr>
+      </w:pPr>
+      <w:r>
+        <w:rPr>
+          <w:rFonts w:ascii="Times New Roman" w:hAnsi="Times New Roman" w:cs="Times New Roman"/>
+          <w:sz w:val="36"/>
+          <w:szCs w:val="36"/>
+        </w:rPr>
+        <w:t>+"</w:t>
+      </w:r>
+      <w:proofErr w:type="spellStart"/>
+      <w:r>
+        <w:rPr>
+          <w:rFonts w:ascii="Times New Roman" w:hAnsi="Times New Roman" w:cs="Times New Roman"/>
+          <w:sz w:val="36"/>
+          <w:szCs w:val="36"/>
+        </w:rPr>
+        <w:t>dfasdfasdfaafasdfadfasfdsadffas</w:t>
+      </w:r>
+      <w:proofErr w:type="spellEnd"/>
+      <w:r>
+        <w:rPr>
+          <w:rFonts w:ascii="Times New Roman" w:hAnsi="Times New Roman" w:cs="Times New Roman"/>
+          <w:sz w:val="36"/>
+          <w:szCs w:val="36"/>
+        </w:rPr>
+        <w:t>"</w:t>
+      </w:r>
+    </w:p>
+    <w:p>
+      <w:pPr>
+        <w:spacing w:after="0"/>
+        <w:rPr>
+          <w:rFonts w:ascii="Times New Roman" w:hAnsi="Times New Roman" w:cs="Times New Roman"/>
+          <w:sz w:val="36"/>
+          <w:szCs w:val="36"/>
+        </w:rPr>
+      </w:pPr>
+    </w:p>
+    <w:p>
+      <w:pPr>
+        <w:spacing w:after="0"/>
+        <w:rPr>
+          <w:rFonts w:ascii="Times New Roman" w:hAnsi="Times New Roman" w:cs="Times New Roman"/>
+          <w:sz w:val="36"/>
+          <w:szCs w:val="36"/>
+        </w:rPr>
+      </w:pPr>
+      <w:proofErr w:type="spellStart"/>
+      <w:r>
+        <w:rPr>
+          <w:rFonts w:ascii="Times New Roman" w:hAnsi="Times New Roman" w:cs="Times New Roman"/>
+          <w:sz w:val="36"/>
+          <w:szCs w:val="36"/>
+        </w:rPr>
+        <w:t>name:string</w:t>
+      </w:r>
+      <w:proofErr w:type="spellEnd"/>
+      <w:r>
+        <w:rPr>
+          <w:rFonts w:ascii="Times New Roman" w:hAnsi="Times New Roman" w:cs="Times New Roman"/>
+          <w:sz w:val="36"/>
+          <w:szCs w:val="36"/>
+        </w:rPr>
+        <w:t>="Welcome"</w:t>
+      </w:r>
+    </w:p>
+    <w:p>
+      <w:pPr>
+        <w:spacing w:after="0"/>
+        <w:rPr>
+          <w:rFonts w:ascii="Times New Roman" w:hAnsi="Times New Roman" w:cs="Times New Roman"/>
+          <w:sz w:val="36"/>
+          <w:szCs w:val="36"/>
+        </w:rPr>
+      </w:pPr>
+      <w:proofErr w:type="spellStart"/>
+      <w:r>
+        <w:rPr>
+          <w:rFonts w:ascii="Times New Roman" w:hAnsi="Times New Roman" w:cs="Times New Roman"/>
+          <w:sz w:val="36"/>
+          <w:szCs w:val="36"/>
+        </w:rPr>
+        <w:t>name:string</w:t>
+      </w:r>
+      <w:proofErr w:type="spellEnd"/>
+      <w:r>
+        <w:rPr>
+          <w:rFonts w:ascii="Times New Roman" w:hAnsi="Times New Roman" w:cs="Times New Roman"/>
+          <w:sz w:val="36"/>
+          <w:szCs w:val="36"/>
+        </w:rPr>
+        <w:t>='Welcome</w:t>
+      </w:r>
+    </w:p>
+    <w:p>
+      <w:pPr>
+        <w:spacing w:after="0"/>
+        <w:rPr>
+          <w:rFonts w:ascii="Times New Roman" w:hAnsi="Times New Roman" w:cs="Times New Roman"/>
+          <w:sz w:val="36"/>
+          <w:szCs w:val="36"/>
+        </w:rPr>
+      </w:pPr>
+    </w:p>
+    <w:p>
+      <w:pPr>
+        <w:spacing w:after="0"/>
+        <w:rPr>
+          <w:rFonts w:ascii="Times New Roman" w:hAnsi="Times New Roman" w:cs="Times New Roman"/>
+          <w:sz w:val="36"/>
+          <w:szCs w:val="36"/>
+        </w:rPr>
+      </w:pPr>
+      <w:r>
+        <w:rPr>
+          <w:rFonts w:ascii="Times New Roman" w:hAnsi="Times New Roman" w:cs="Times New Roman"/>
+          <w:sz w:val="36"/>
+          <w:szCs w:val="36"/>
+        </w:rPr>
+        <w:t>'</w:t>
+      </w:r>
+    </w:p>
+    <w:p>
+      <w:pPr>
+        <w:spacing w:after="0"/>
+        <w:rPr>
+          <w:rFonts w:ascii="Times New Roman" w:hAnsi="Times New Roman" w:cs="Times New Roman"/>
+          <w:sz w:val="36"/>
+          <w:szCs w:val="36"/>
+        </w:rPr>
+      </w:pPr>
+      <w:proofErr w:type="spellStart"/>
+      <w:r>
+        <w:rPr>
+          <w:rFonts w:ascii="Times New Roman" w:hAnsi="Times New Roman" w:cs="Times New Roman"/>
+          <w:sz w:val="36"/>
+          <w:szCs w:val="36"/>
+        </w:rPr>
+        <w:t>name:string</w:t>
+      </w:r>
+      <w:proofErr w:type="spellEnd"/>
+      <w:r>
+        <w:rPr>
+          <w:rFonts w:ascii="Times New Roman" w:hAnsi="Times New Roman" w:cs="Times New Roman"/>
+          <w:sz w:val="36"/>
+          <w:szCs w:val="36"/>
+        </w:rPr>
+        <w:t>=`Welcome</w:t>
+      </w:r>
+    </w:p>
+    <w:p>
+      <w:pPr>
+        <w:spacing w:after="0"/>
+        <w:rPr>
+          <w:rFonts w:ascii="Times New Roman" w:hAnsi="Times New Roman" w:cs="Times New Roman"/>
+          <w:sz w:val="36"/>
+          <w:szCs w:val="36"/>
+        </w:rPr>
+      </w:pPr>
+      <w:proofErr w:type="spellStart"/>
+      <w:r>
+        <w:rPr>
+          <w:rFonts w:ascii="Times New Roman" w:hAnsi="Times New Roman" w:cs="Times New Roman"/>
+          <w:sz w:val="36"/>
+          <w:szCs w:val="36"/>
+        </w:rPr>
+        <w:t>asfsadfasf</w:t>
+      </w:r>
+      <w:proofErr w:type="spellEnd"/>
+    </w:p>
+    <w:p>
+      <w:pPr>
+        <w:spacing w:after="0"/>
+        <w:rPr>
+          <w:rFonts w:ascii="Times New Roman" w:hAnsi="Times New Roman" w:cs="Times New Roman"/>
+          <w:sz w:val="36"/>
+          <w:szCs w:val="36"/>
+        </w:rPr>
+      </w:pPr>
+      <w:proofErr w:type="spellStart"/>
+      <w:r>
+        <w:rPr>
+          <w:rFonts w:ascii="Times New Roman" w:hAnsi="Times New Roman" w:cs="Times New Roman"/>
+          <w:sz w:val="36"/>
+          <w:szCs w:val="36"/>
+        </w:rPr>
+        <w:t>asfsaf</w:t>
+      </w:r>
+      <w:proofErr w:type="spellEnd"/>
+    </w:p>
+    <w:p>
+      <w:pPr>
+        <w:spacing w:after="0"/>
+        <w:rPr>
+          <w:rFonts w:ascii="Times New Roman" w:hAnsi="Times New Roman" w:cs="Times New Roman"/>
+          <w:sz w:val="36"/>
+          <w:szCs w:val="36"/>
+        </w:rPr>
+      </w:pPr>
+      <w:r>
+        <w:rPr>
+          <w:rFonts w:ascii="Times New Roman" w:hAnsi="Times New Roman" w:cs="Times New Roman"/>
+          <w:sz w:val="36"/>
+          <w:szCs w:val="36"/>
+        </w:rPr>
+        <w:t>`</w:t>
+      </w:r>
     </w:p>
     <w:p>
       <w:pPr>

</xml_diff>